<commit_message>
Update Deep learning to classify neural signals.docx
Added details over methodology
</commit_message>
<xml_diff>
--- a/Deep learning to classify neural signals.docx
+++ b/Deep learning to classify neural signals.docx
@@ -345,6 +345,690 @@
       </w:r>
       <w:bookmarkEnd w:id="0"/>
       <w:bookmarkEnd w:id="1"/>
+    </w:p>
+    <w:p>
+      <w:pPr>
+        <w:rPr>
+          <w:lang w:val="en-US"/>
+        </w:rPr>
+      </w:pPr>
+    </w:p>
+    <w:p>
+      <w:pPr>
+        <w:rPr>
+          <w:lang w:val="en-US"/>
+        </w:rPr>
+      </w:pPr>
+    </w:p>
+    <w:p>
+      <w:pPr>
+        <w:rPr>
+          <w:lang w:val="en-US"/>
+        </w:rPr>
+      </w:pPr>
+    </w:p>
+    <w:p>
+      <w:pPr>
+        <w:rPr>
+          <w:lang w:val="en-US"/>
+        </w:rPr>
+      </w:pPr>
+    </w:p>
+    <w:p>
+      <w:pPr>
+        <w:pStyle w:val="Paragraphedeliste"/>
+        <w:spacing w:after="120" w:line="240" w:lineRule="auto"/>
+        <w:rPr>
+          <w:b/>
+          <w:lang w:val="en-US"/>
+        </w:rPr>
+      </w:pPr>
+      <w:r>
+        <w:rPr>
+          <w:b/>
+          <w:lang w:val="en-US"/>
+        </w:rPr>
+        <w:t>Primary major objectives:</w:t>
+      </w:r>
+    </w:p>
+    <w:p>
+      <w:pPr>
+        <w:pStyle w:val="Sansinterligne"/>
+        <w:rPr>
+          <w:lang w:val="en-US"/>
+        </w:rPr>
+      </w:pPr>
+      <w:r>
+        <w:rPr>
+          <w:lang w:val="en-US"/>
+        </w:rPr>
+        <w:t>I wish to set the foundations to develop a new kind of HMI (Human Man Interface) based on nerve impulses. To do this I identified 3 essential phases:</w:t>
+      </w:r>
+    </w:p>
+    <w:p>
+      <w:pPr>
+        <w:pStyle w:val="Sansinterligne"/>
+        <w:rPr>
+          <w:lang w:val="en-US"/>
+        </w:rPr>
+      </w:pPr>
+      <w:r>
+        <w:rPr>
+          <w:lang w:val="en-US"/>
+        </w:rPr>
+        <w:t>-Determine how we can decode the information contained in neural signals.</w:t>
+      </w:r>
+    </w:p>
+    <w:p>
+      <w:pPr>
+        <w:pStyle w:val="Sansinterligne"/>
+        <w:rPr>
+          <w:lang w:val="en-US"/>
+        </w:rPr>
+      </w:pPr>
+      <w:r>
+        <w:rPr>
+          <w:lang w:val="en-US"/>
+        </w:rPr>
+        <w:t>-Define if it's possible to transform this signal to send it to any part of the body (non invasive methods if possible) and keep the information characterizing them untouched. The purpose is to have the brain not noticing any difference between this artificial signal and a natural one, thus the message will be processed normally.</w:t>
+      </w:r>
+    </w:p>
+    <w:p>
+      <w:pPr>
+        <w:pStyle w:val="Sansinterligne"/>
+        <w:rPr>
+          <w:lang w:val="en-US"/>
+        </w:rPr>
+      </w:pPr>
+      <w:r>
+        <w:rPr>
+          <w:lang w:val="en-US"/>
+        </w:rPr>
+        <w:lastRenderedPageBreak/>
+        <w:t xml:space="preserve">-Finally, to create such neural signals with a chosen data encoded (sight, smell, hearing, taste, touch) that will be decoded by the brain and adapt this signal to keep it interpretable by the brain if we send it from any part of the human body we select. I intend to base my work on style transfer methods used with </w:t>
+      </w:r>
+      <w:proofErr w:type="spellStart"/>
+      <w:r>
+        <w:rPr>
+          <w:lang w:val="en-US"/>
+        </w:rPr>
+        <w:t>Convolutional</w:t>
+      </w:r>
+      <w:proofErr w:type="spellEnd"/>
+      <w:r>
+        <w:rPr>
+          <w:lang w:val="en-US"/>
+        </w:rPr>
+        <w:t xml:space="preserve"> Neural Networks.</w:t>
+      </w:r>
+    </w:p>
+    <w:p>
+      <w:pPr>
+        <w:pStyle w:val="Sansinterligne"/>
+        <w:rPr>
+          <w:lang w:val="en-US"/>
+        </w:rPr>
+      </w:pPr>
+    </w:p>
+    <w:p>
+      <w:pPr>
+        <w:pStyle w:val="Paragraphedeliste"/>
+        <w:spacing w:after="120" w:line="240" w:lineRule="auto"/>
+        <w:rPr>
+          <w:b/>
+          <w:lang w:val="en-US"/>
+        </w:rPr>
+      </w:pPr>
+      <w:r>
+        <w:rPr>
+          <w:b/>
+          <w:lang w:val="en-US"/>
+        </w:rPr>
+        <w:t>Methodology:</w:t>
+      </w:r>
+    </w:p>
+    <w:p>
+      <w:pPr>
+        <w:pStyle w:val="Sansinterligne"/>
+        <w:rPr>
+          <w:lang w:val="en-US"/>
+        </w:rPr>
+      </w:pPr>
+      <w:r>
+        <w:rPr>
+          <w:lang w:val="en-US"/>
+        </w:rPr>
+        <w:t>Deep Learning/Neural Networks use to classify existing signals and create neural signals with desired data.</w:t>
+      </w:r>
+    </w:p>
+    <w:p>
+      <w:pPr>
+        <w:pStyle w:val="Sansinterligne"/>
+        <w:rPr>
+          <w:lang w:val="en-US"/>
+        </w:rPr>
+      </w:pPr>
+      <w:r>
+        <w:rPr>
+          <w:lang w:val="en-US"/>
+        </w:rPr>
+        <w:t>Develop software in Python to manage and redesign the neural networks I will use to analyze those signals and link them to a database to easily bring out differences and similarities.</w:t>
+      </w:r>
+    </w:p>
+    <w:p>
+      <w:pPr>
+        <w:pStyle w:val="Sansinterligne"/>
+        <w:rPr>
+          <w:lang w:val="en-US"/>
+        </w:rPr>
+      </w:pPr>
+      <w:r>
+        <w:rPr>
+          <w:lang w:val="en-US"/>
+        </w:rPr>
+        <w:t>The language doesn't matter but I think Python is a good choice as it is simpler than most languages and well known even in science communities not specialized in coding.</w:t>
+      </w:r>
+    </w:p>
+    <w:p>
+      <w:pPr>
+        <w:pStyle w:val="Sansinterligne"/>
+        <w:rPr>
+          <w:lang w:val="en-US"/>
+        </w:rPr>
+      </w:pPr>
+    </w:p>
+    <w:p>
+      <w:pPr>
+        <w:pStyle w:val="Paragraphedeliste"/>
+        <w:spacing w:after="120" w:line="240" w:lineRule="auto"/>
+        <w:rPr>
+          <w:b/>
+          <w:lang w:val="en-US"/>
+        </w:rPr>
+      </w:pPr>
+      <w:r>
+        <w:rPr>
+          <w:b/>
+          <w:lang w:val="en-US"/>
+        </w:rPr>
+        <w:t>Objective</w:t>
+      </w:r>
+      <w:r>
+        <w:rPr>
+          <w:b/>
+          <w:lang w:val="en-US"/>
+        </w:rPr>
+        <w:t xml:space="preserve">s adjusted to ensure my work will </w:t>
+      </w:r>
+      <w:r>
+        <w:rPr>
+          <w:b/>
+          <w:lang w:val="en-US"/>
+        </w:rPr>
+        <w:t>be usable in other similar fields:</w:t>
+      </w:r>
+    </w:p>
+    <w:p>
+      <w:pPr>
+        <w:pStyle w:val="Sansinterligne"/>
+        <w:rPr>
+          <w:lang w:val="en-US"/>
+        </w:rPr>
+      </w:pPr>
+      <w:r>
+        <w:rPr>
+          <w:lang w:val="en-US"/>
+        </w:rPr>
+        <w:t>Based on my experiences I think it's important to keep, as much as possible, my work compatible with similar situations, even more within the research community.</w:t>
+      </w:r>
+    </w:p>
+    <w:p>
+      <w:pPr>
+        <w:pStyle w:val="Sansinterligne"/>
+        <w:rPr>
+          <w:lang w:val="en-US"/>
+        </w:rPr>
+      </w:pPr>
+      <w:r>
+        <w:rPr>
+          <w:lang w:val="en-US"/>
+        </w:rPr>
+        <w:t>Since the main work in this project is about signal processing using Neural Networks (NN), I think I should reevaluate the primary objective to:</w:t>
+      </w:r>
+    </w:p>
+    <w:p>
+      <w:pPr>
+        <w:pStyle w:val="Sansinterligne"/>
+        <w:rPr>
+          <w:lang w:val="en-US"/>
+        </w:rPr>
+      </w:pPr>
+      <w:r>
+        <w:rPr>
+          <w:lang w:val="en-US"/>
+        </w:rPr>
+        <w:t>Develop software which will support the user when creating NN and redesigning existing ones dedicated to the classification of pseudo-periodic signals. It must be also possible to manage easily the associated data.</w:t>
+      </w:r>
+    </w:p>
+    <w:p>
+      <w:pPr>
+        <w:rPr>
+          <w:lang w:val="en-US"/>
+        </w:rPr>
+      </w:pPr>
+      <w:r>
+        <w:rPr>
+          <w:lang w:val="en-US"/>
+        </w:rPr>
+        <w:br w:type="page"/>
+      </w:r>
+    </w:p>
+    <w:p>
+      <w:pPr>
+        <w:pStyle w:val="Sansinterligne"/>
+        <w:rPr>
+          <w:lang w:val="en-US"/>
+        </w:rPr>
+      </w:pPr>
+    </w:p>
+    <w:p>
+      <w:pPr>
+        <w:pStyle w:val="Paragraphedeliste"/>
+        <w:spacing w:after="120" w:line="240" w:lineRule="auto"/>
+        <w:rPr>
+          <w:b/>
+          <w:lang w:val="en-US"/>
+        </w:rPr>
+      </w:pPr>
+      <w:r>
+        <w:rPr>
+          <w:b/>
+          <w:lang w:val="en-US"/>
+        </w:rPr>
+        <w:t>Preparatory work:</w:t>
+      </w:r>
+    </w:p>
+    <w:p>
+      <w:pPr>
+        <w:pStyle w:val="Sansinterligne"/>
+        <w:rPr>
+          <w:lang w:val="en-US"/>
+        </w:rPr>
+      </w:pPr>
+      <w:r>
+        <w:rPr>
+          <w:lang w:val="en-US"/>
+        </w:rPr>
+        <w:t>-Establish a network of contacts specialized in Deep Learning and signal processing.</w:t>
+      </w:r>
+    </w:p>
+    <w:p>
+      <w:pPr>
+        <w:pStyle w:val="Sansinterligne"/>
+        <w:rPr>
+          <w:lang w:val="en-US"/>
+        </w:rPr>
+      </w:pPr>
+    </w:p>
+    <w:p>
+      <w:pPr>
+        <w:pStyle w:val="Sansinterligne"/>
+        <w:rPr>
+          <w:lang w:val="en-US"/>
+        </w:rPr>
+      </w:pPr>
+      <w:r>
+        <w:rPr>
+          <w:lang w:val="en-US"/>
+        </w:rPr>
+        <w:t>-Contact laboratories specialized in neural signal processing to obtain as much data as possible and share my work with them.</w:t>
+      </w:r>
+    </w:p>
+    <w:p>
+      <w:pPr>
+        <w:pStyle w:val="Sansinterligne"/>
+        <w:rPr>
+          <w:lang w:val="en-US"/>
+        </w:rPr>
+      </w:pPr>
+    </w:p>
+    <w:p>
+      <w:pPr>
+        <w:pStyle w:val="Sansinterligne"/>
+        <w:rPr>
+          <w:lang w:val="en-US"/>
+        </w:rPr>
+      </w:pPr>
+      <w:r>
+        <w:rPr>
+          <w:lang w:val="en-US"/>
+        </w:rPr>
+        <w:t>-Contact other laboratories who possess and need to classify a lot of data containing pseudo-periodic signal. My Neural Network managing software has to be usable in similar fields so I will need this kind of data to test it (seismology, astronomy, meteorology, etc).</w:t>
+      </w:r>
+    </w:p>
+    <w:p>
+      <w:pPr>
+        <w:pStyle w:val="Sansinterligne"/>
+        <w:rPr>
+          <w:lang w:val="en-US"/>
+        </w:rPr>
+      </w:pPr>
+    </w:p>
+    <w:p>
+      <w:pPr>
+        <w:pStyle w:val="Sansinterligne"/>
+        <w:rPr>
+          <w:lang w:val="en-US"/>
+        </w:rPr>
+      </w:pPr>
+      <w:r>
+        <w:rPr>
+          <w:lang w:val="en-US"/>
+        </w:rPr>
+        <w:t>-Establish what data are essentials to the NN amongst those available.</w:t>
+      </w:r>
+    </w:p>
+    <w:p>
+      <w:pPr>
+        <w:pStyle w:val="Sansinterligne"/>
+        <w:rPr>
+          <w:lang w:val="en-US"/>
+        </w:rPr>
+      </w:pPr>
+    </w:p>
+    <w:p>
+      <w:pPr>
+        <w:pStyle w:val="Sansinterligne"/>
+        <w:rPr>
+          <w:lang w:val="en-US"/>
+        </w:rPr>
+      </w:pPr>
+      <w:r>
+        <w:rPr>
+          <w:lang w:val="en-US"/>
+        </w:rPr>
+        <w:t>-Create scripts to standardize those data as soon as I obtain samples.</w:t>
+      </w:r>
+    </w:p>
+    <w:p>
+      <w:pPr>
+        <w:pStyle w:val="Sansinterligne"/>
+        <w:rPr>
+          <w:lang w:val="en-US"/>
+        </w:rPr>
+      </w:pPr>
+    </w:p>
+    <w:p>
+      <w:pPr>
+        <w:pStyle w:val="Sansinterligne"/>
+        <w:rPr>
+          <w:lang w:val="en-US"/>
+        </w:rPr>
+      </w:pPr>
+      <w:r>
+        <w:rPr>
+          <w:lang w:val="en-US"/>
+        </w:rPr>
+        <w:t>-Research how work biological neural networks depending certain situation to develop a better NN algorithm.</w:t>
+      </w:r>
+    </w:p>
+    <w:p>
+      <w:pPr>
+        <w:pStyle w:val="Sansinterligne"/>
+        <w:rPr>
+          <w:lang w:val="en-US"/>
+        </w:rPr>
+      </w:pPr>
+    </w:p>
+    <w:p>
+      <w:pPr>
+        <w:pStyle w:val="Sansinterligne"/>
+        <w:rPr>
+          <w:lang w:val="en-US"/>
+        </w:rPr>
+      </w:pPr>
+      <w:r>
+        <w:rPr>
+          <w:lang w:val="en-US"/>
+        </w:rPr>
+        <w:t>-Collect researchers work over style transfer using Deep Learning and see how to adapt it to my project. It will be necessary to get our NN to construct signals based on the data we want to be understood by the brain and what the NN learnt.</w:t>
+      </w:r>
+    </w:p>
+    <w:p>
+      <w:pPr>
+        <w:pStyle w:val="Sansinterligne"/>
+        <w:rPr>
+          <w:lang w:val="en-US"/>
+        </w:rPr>
+      </w:pPr>
+    </w:p>
+    <w:p>
+      <w:pPr>
+        <w:pStyle w:val="Paragraphedeliste"/>
+        <w:spacing w:after="120" w:line="240" w:lineRule="auto"/>
+        <w:rPr>
+          <w:b/>
+          <w:lang w:val="en-US"/>
+        </w:rPr>
+      </w:pPr>
+      <w:r>
+        <w:rPr>
+          <w:b/>
+          <w:lang w:val="en-US"/>
+        </w:rPr>
+        <w:t>Software development</w:t>
+      </w:r>
+      <w:r>
+        <w:rPr>
+          <w:b/>
+          <w:lang w:val="en-US"/>
+        </w:rPr>
+        <w:t>:</w:t>
+      </w:r>
+    </w:p>
+    <w:p>
+      <w:pPr>
+        <w:rPr>
+          <w:lang w:val="en-US"/>
+        </w:rPr>
+      </w:pPr>
+      <w:r>
+        <w:rPr>
+          <w:lang w:val="en-US"/>
+        </w:rPr>
+        <w:t>Develop a Neural Networks management application with 3D modeling of NN significant parts (neurons' bias and branches):</w:t>
+      </w:r>
+    </w:p>
+    <w:p>
+      <w:pPr>
+        <w:pStyle w:val="Sansinterligne"/>
+        <w:tabs>
+          <w:tab w:val="left" w:pos="284"/>
+        </w:tabs>
+        <w:rPr>
+          <w:lang w:val="en-US"/>
+        </w:rPr>
+      </w:pPr>
+      <w:r>
+        <w:rPr>
+          <w:lang w:val="en-US"/>
+        </w:rPr>
+        <w:tab/>
+        <w:t>Management of NN: selecting part of a NN, editing its values, reset their learning state, save/lock, paste it to another NN.</w:t>
+      </w:r>
+    </w:p>
+    <w:p>
+      <w:pPr>
+        <w:pStyle w:val="Sansinterligne"/>
+        <w:tabs>
+          <w:tab w:val="left" w:pos="284"/>
+        </w:tabs>
+        <w:rPr>
+          <w:lang w:val="en-US"/>
+        </w:rPr>
+      </w:pPr>
+    </w:p>
+    <w:p>
+      <w:pPr>
+        <w:pStyle w:val="Sansinterligne"/>
+        <w:tabs>
+          <w:tab w:val="left" w:pos="284"/>
+        </w:tabs>
+        <w:rPr>
+          <w:lang w:val="en-US"/>
+        </w:rPr>
+      </w:pPr>
+      <w:r>
+        <w:rPr>
+          <w:lang w:val="en-US"/>
+        </w:rPr>
+        <w:tab/>
+        <w:t>Creation of a new experimental Neural Network which won't process the information in one pass, going from the start to the end of the tree representing the NN.</w:t>
+      </w:r>
+    </w:p>
+    <w:p>
+      <w:pPr>
+        <w:pStyle w:val="Sansinterligne"/>
+        <w:rPr>
+          <w:lang w:val="en-US"/>
+        </w:rPr>
+      </w:pPr>
+      <w:r>
+        <w:rPr>
+          <w:lang w:val="en-US"/>
+        </w:rPr>
+        <w:t xml:space="preserve">This NN will do a work similar to a </w:t>
+      </w:r>
+      <w:proofErr w:type="spellStart"/>
+      <w:r>
+        <w:rPr>
+          <w:lang w:val="en-US"/>
+        </w:rPr>
+        <w:t>Convolutional</w:t>
+      </w:r>
+      <w:proofErr w:type="spellEnd"/>
+      <w:r>
+        <w:rPr>
+          <w:lang w:val="en-US"/>
+        </w:rPr>
+        <w:t xml:space="preserve"> NN but rather than giving it the entire data in one time, it will be partially sent over multiple pass. As for a real neural network, I will add branches to the neurons connected to themselves (</w:t>
+      </w:r>
+      <w:r>
+        <w:rPr>
+          <w:lang w:val="en-US"/>
+        </w:rPr>
+        <w:t>recurrent axon collateral</w:t>
+      </w:r>
+      <w:r>
+        <w:rPr>
+          <w:lang w:val="en-US"/>
+        </w:rPr>
+        <w:t>) and maybe to neurons from a precedent layer. Also, at each pass the value retained in each neuron will be slightly reduced before being modified.</w:t>
+      </w:r>
+    </w:p>
+    <w:p>
+      <w:pPr>
+        <w:pStyle w:val="Sansinterligne"/>
+        <w:rPr>
+          <w:lang w:val="en-US"/>
+        </w:rPr>
+      </w:pPr>
+      <w:r>
+        <w:rPr>
+          <w:lang w:val="en-US"/>
+        </w:rPr>
+        <w:t>I believe this kind of NN to be more efficient and letting the possibility to overprint significant data as it happens in biology.</w:t>
+      </w:r>
+    </w:p>
+    <w:p>
+      <w:pPr>
+        <w:pStyle w:val="Sansinterligne"/>
+        <w:rPr>
+          <w:lang w:val="en-US"/>
+        </w:rPr>
+      </w:pPr>
+    </w:p>
+    <w:p>
+      <w:pPr>
+        <w:pStyle w:val="Sansinterligne"/>
+        <w:tabs>
+          <w:tab w:val="left" w:pos="284"/>
+        </w:tabs>
+        <w:rPr>
+          <w:lang w:val="en-US"/>
+        </w:rPr>
+      </w:pPr>
+      <w:r>
+        <w:rPr>
+          <w:lang w:val="en-US"/>
+        </w:rPr>
+        <w:tab/>
+        <w:t>Backup steps in the teaching phase to get an overview that will help editing/locking some part of the NN when resetting the teaching phase.</w:t>
+      </w:r>
+    </w:p>
+    <w:p>
+      <w:pPr>
+        <w:pStyle w:val="Sansinterligne"/>
+        <w:tabs>
+          <w:tab w:val="left" w:pos="284"/>
+        </w:tabs>
+        <w:rPr>
+          <w:lang w:val="en-US"/>
+        </w:rPr>
+      </w:pPr>
+    </w:p>
+    <w:p>
+      <w:pPr>
+        <w:pStyle w:val="Sansinterligne"/>
+        <w:tabs>
+          <w:tab w:val="left" w:pos="284"/>
+        </w:tabs>
+        <w:rPr>
+          <w:lang w:val="en-US"/>
+        </w:rPr>
+      </w:pPr>
+      <w:r>
+        <w:rPr>
+          <w:lang w:val="en-US"/>
+        </w:rPr>
+        <w:tab/>
+        <w:t>Profile implementation to select and record networks dedicated to the field observed (biological signals, seismic waves, any specific type of pseudo-periodical signal)</w:t>
+      </w:r>
+    </w:p>
+    <w:p>
+      <w:pPr>
+        <w:pStyle w:val="Sansinterligne"/>
+        <w:tabs>
+          <w:tab w:val="left" w:pos="284"/>
+        </w:tabs>
+        <w:rPr>
+          <w:lang w:val="en-US"/>
+        </w:rPr>
+      </w:pPr>
+    </w:p>
+    <w:p>
+      <w:pPr>
+        <w:pStyle w:val="Sansinterligne"/>
+        <w:tabs>
+          <w:tab w:val="left" w:pos="284"/>
+        </w:tabs>
+        <w:rPr>
+          <w:lang w:val="en-US"/>
+        </w:rPr>
+      </w:pPr>
+      <w:r>
+        <w:rPr>
+          <w:lang w:val="en-US"/>
+        </w:rPr>
+        <w:t>-Over the months multiple additions to the application will be necessary and possibly asked by other laboratories such as the possibility to set the location of data on another computer or setting a distant server dedicated to Deep Learning computation and so on.</w:t>
+      </w:r>
+    </w:p>
+    <w:p>
+      <w:pPr>
+        <w:rPr>
+          <w:lang w:val="en-US"/>
+        </w:rPr>
+      </w:pPr>
     </w:p>
     <w:sectPr>
       <w:pgSz w:w="11906" w:h="16838"/>
@@ -544,6 +1228,26 @@
     <w:uiPriority w:val="99"/>
     <w:semiHidden/>
     <w:unhideWhenUsed/>
+  </w:style>
+  <w:style w:type="paragraph" w:styleId="Sansinterligne">
+    <w:name w:val="No Spacing"/>
+    <w:uiPriority w:val="1"/>
+    <w:qFormat/>
+    <w:rsid w:val="00625C3B"/>
+    <w:pPr>
+      <w:spacing w:after="0" w:line="240" w:lineRule="auto"/>
+    </w:pPr>
+  </w:style>
+  <w:style w:type="paragraph" w:styleId="Paragraphedeliste">
+    <w:name w:val="List Paragraph"/>
+    <w:basedOn w:val="Normal"/>
+    <w:uiPriority w:val="34"/>
+    <w:qFormat/>
+    <w:rsid w:val="00625C3B"/>
+    <w:pPr>
+      <w:ind w:left="720"/>
+      <w:contextualSpacing/>
+    </w:pPr>
   </w:style>
 </w:styles>
 </file>

</xml_diff>